<commit_message>
Edited remaining text box and identation
</commit_message>
<xml_diff>
--- a/certificates/34552.docx
+++ b/certificates/34552.docx
@@ -18,13 +18,7 @@
       </w:pPr>
       <w:r>
         <w:t>METROLOGY LABORATORY</w:t>
-      </w:r>
-    </w:p>
-    <w:p>
-      <w:pPr>
-        <w:jc w:val="center"/>
-      </w:pPr>
-      <w:r>
+        <w:br/>
         <w:t>“a SADCAS Accredited Calibration Laboratory, No. CAL-15001”</w:t>
       </w:r>
     </w:p>
@@ -67,9 +61,9 @@
         <w:br/>
         <w:t xml:space="preserve">TBS JOB NO: 2021 - 999 </w:t>
         <w:br/>
-        <w:t>DATE OF CALIBRATION: 2021-11-02</w:t>
+        <w:t>DATE OF CALIBRATION: 2021-11-04</w:t>
         <w:br/>
-        <w:t xml:space="preserve">DATE OF ISSUE: 2021-11-02 </w:t>
+        <w:t xml:space="preserve">DATE OF ISSUE: 2021-11-04 </w:t>
         <w:br/>
         <w:t>CALIBRATED FOR:</w:t>
         <w:tab/>
@@ -121,8 +115,7 @@
         <w:jc w:val="both"/>
       </w:pPr>
       <w:r>
-        <w:tab/>
-        <w:t xml:space="preserve">The calibration was carried out at an ambient temperature of 22,46°C and relative humidity of </w:t>
+        <w:t xml:space="preserve">    The calibration was carried out at an ambient temperature of 22,46°C and relative humidity of</w:t>
         <w:tab/>
         <w:t xml:space="preserve">50,0% RH </w:t>
       </w:r>
@@ -144,10 +137,7 @@
         <w:jc w:val="both"/>
       </w:pPr>
       <w:r>
-        <w:tab/>
-        <w:t>Standard Timer with Identification number TBS 8-381,with certificate number 58469 Thermo -</w:t>
-        <w:tab/>
-        <w:t>hygrometer with serial MAC:98:8B:AD:20:C2:9F, certificate number 45326 valid up to Dec -2021</w:t>
+        <w:t xml:space="preserve">    Standard Timer with Identification number TBS 8-381, with certificate number 58469 Thermo-hygrometer with serial MAC:98:8B:AD:20:C2:9F, certificate number 45326 valid up to Dec -2021</w:t>
       </w:r>
     </w:p>
     <w:p>
@@ -167,8 +157,7 @@
         <w:jc w:val="both"/>
       </w:pPr>
       <w:r>
-        <w:tab/>
-        <w:t xml:space="preserve">Timer was calibrated by comparison with the standard timer using Method MET - TF - 03 </w:t>
+        <w:t xml:space="preserve">    Timer was calibrated by comparison with the standard timer using Method MET - TF - 03 </w:t>
       </w:r>
     </w:p>
     <w:p>
@@ -188,10 +177,10 @@
         <w:jc w:val="both"/>
       </w:pPr>
       <w:r>
-        <w:tab/>
-        <w:t xml:space="preserve">The results are through regular calibration of the used equipment traceable to theSwedish </w:t>
-        <w:tab/>
-        <w:t>National Laboratory for electrical quantities (RMP 01) at RISE Research Institutes of Sweden.</w:t>
+        <w:t xml:space="preserve">    The results are through regular calibration of the used equipment traceable to the Swedish National Laboratory for electrical quantities (RMP 01) at RISE Research Institutes of Sweden.</w:t>
+      </w:r>
+      <w:r>
+        <w:t xml:space="preserve">    </w:t>
       </w:r>
     </w:p>
     <w:p>
@@ -329,7 +318,7 @@
               <w:jc w:val="center"/>
             </w:pPr>
             <w:r>
-              <w:t>-1</w:t>
+              <w:t>+1</w:t>
             </w:r>
           </w:p>
         </w:tc>
@@ -387,7 +376,7 @@
               <w:jc w:val="center"/>
             </w:pPr>
             <w:r>
-              <w:t>-1</w:t>
+              <w:t>+1</w:t>
             </w:r>
           </w:p>
         </w:tc>
@@ -503,7 +492,7 @@
               <w:jc w:val="center"/>
             </w:pPr>
             <w:r>
-              <w:t>+1</w:t>
+              <w:t>-1</w:t>
             </w:r>
           </w:p>
         </w:tc>
@@ -561,7 +550,7 @@
               <w:jc w:val="center"/>
             </w:pPr>
             <w:r>
-              <w:t>+1</w:t>
+              <w:t>-1</w:t>
             </w:r>
           </w:p>
         </w:tc>
@@ -661,6 +650,19 @@
         <w:t xml:space="preserve">    7.1</w:t>
         <w:tab/>
         <w:t>DUT Means device under test</w:t>
+      </w:r>
+    </w:p>
+    <w:p>
+      <w:pPr>
+        <w:pStyle w:val="Stylename_25"/>
+        <w:spacing w:lineRule="auto" w:line="360" w:after="0"/>
+        <w:jc w:val="center"/>
+      </w:pPr>
+      <w:r>
+        <w:br/>
+        <w:br/>
+        <w:br/>
+        <w:t>“END OF CERTIFICATE”</w:t>
       </w:r>
     </w:p>
     <w:sectPr>
@@ -13421,6 +13423,14 @@
     <w:rPr>
       <w:rFonts w:ascii="Arial" w:hAnsi="Arial"/>
       <w:b w:val="0"/>
+      <w:sz w:val="22"/>
+    </w:rPr>
+  </w:style>
+  <w:style w:type="paragraph" w:customStyle="1" w:styleId="Stylename_25">
+    <w:name w:val="Style name_25"/>
+    <w:rPr>
+      <w:rFonts w:ascii="Arial" w:hAnsi="Arial"/>
+      <w:b/>
       <w:sz w:val="22"/>
     </w:rPr>
   </w:style>

</xml_diff>